<commit_message>
Added missing tests to mylib.pdc.Utilities.
</commit_message>
<xml_diff>
--- a/ChronosLib/Program/Standards/Kanban Process Checklist.docx
+++ b/ChronosLib/Program/Standards/Kanban Process Checklist.docx
@@ -83,45 +83,24 @@
     <w:p>
       <w:pPr>
         <w:rPr>
-          <w:sz w:val="24"/>
-        </w:rPr>
-      </w:pPr>
-      <w:hyperlink r:id="rId9" w:history="1">
-        <w:r>
-          <w:rPr>
-            <w:rStyle w:val="Hyperlink"/>
-            <w:rFonts w:ascii="Courier" w:hAnsi="Courier"/>
-            <w:sz w:val="24"/>
-          </w:rPr>
-          <w:t>https://car</w:t>
-        </w:r>
-        <w:r>
-          <w:rPr>
-            <w:rStyle w:val="Hyperlink"/>
-            <w:rFonts w:ascii="Courier" w:hAnsi="Courier"/>
-            <w:sz w:val="24"/>
-          </w:rPr>
-          <w:t>o</w:t>
-        </w:r>
-        <w:r>
-          <w:rPr>
-            <w:rStyle w:val="Hyperlink"/>
-            <w:rFonts w:ascii="Courier" w:hAnsi="Courier"/>
-            <w:sz w:val="24"/>
-          </w:rPr>
-          <w:t>lla.leankitkanban.com/Boards</w:t>
-        </w:r>
-      </w:hyperlink>
-      <w:r>
-        <w:rPr>
-          <w:sz w:val="24"/>
-        </w:rPr>
-        <w:t>.</w:t>
-      </w:r>
-    </w:p>
-    <w:p>
-      <w:pPr>
-        <w:rPr>
+          <w:rFonts w:ascii="Courier" w:hAnsi="Courier"/>
+          <w:sz w:val="24"/>
+          <w:szCs w:val="24"/>
+        </w:rPr>
+      </w:pPr>
+      <w:r>
+        <w:rPr>
+          <w:rFonts w:ascii="Courier" w:hAnsi="Courier"/>
+          <w:sz w:val="24"/>
+          <w:szCs w:val="24"/>
+        </w:rPr>
+        <w:t>https://trello.com/b/oso5IQP2/chronos.</w:t>
+      </w:r>
+    </w:p>
+    <w:p>
+      <w:pPr>
+        <w:rPr>
+          <w:rFonts w:ascii="Courier" w:hAnsi="Courier"/>
           <w:sz w:val="24"/>
         </w:rPr>
       </w:pPr>
@@ -646,7 +625,15 @@
         <w:rPr>
           <w:sz w:val="24"/>
         </w:rPr>
-        <w:t xml:space="preserve">Analysis package (per use case): Detailed use case, wireframe(s), domain sequence </w:t>
+        <w:t>Analysis</w:t>
+      </w:r>
+      <w:bookmarkStart w:id="0" w:name="_GoBack"/>
+      <w:bookmarkEnd w:id="0"/>
+      <w:r>
+        <w:rPr>
+          <w:sz w:val="24"/>
+        </w:rPr>
+        <w:t xml:space="preserve"> package (per use case): Detailed use case, wireframe(s), domain sequence </w:t>
       </w:r>
       <w:r>
         <w:rPr>
@@ -1138,7 +1125,7 @@
       </w:pPr>
     </w:p>
     <w:sectPr>
-      <w:footerReference w:type="default" r:id="rId10"/>
+      <w:footerReference w:type="default" r:id="rId9"/>
       <w:pgSz w:w="12240" w:h="15840"/>
       <w:pgMar w:top="1440" w:right="1440" w:bottom="1440" w:left="1440" w:header="720" w:footer="720" w:gutter="0"/>
       <w:cols w:space="720"/>
@@ -1183,6 +1170,7 @@
         <w:docPartUnique/>
       </w:docPartObj>
     </w:sdtPr>
+    <w:sdtEndPr/>
     <w:sdtContent>
       <w:p>
         <w:pPr>
@@ -1201,7 +1189,7 @@
           <w:rPr>
             <w:noProof/>
           </w:rPr>
-          <w:t>June 19, 2012</w:t>
+          <w:t>July 3, 2012</w:t>
         </w:r>
         <w:r>
           <w:rPr>
@@ -1323,23 +1311,7 @@
           <w:sz w:val="20"/>
           <w:szCs w:val="20"/>
         </w:rPr>
-        <w:t>Kanban re</w:t>
-      </w:r>
-      <w:bookmarkStart w:id="0" w:name="_GoBack"/>
-      <w:bookmarkEnd w:id="0"/>
-      <w:r>
-        <w:rPr>
-          <w:sz w:val="20"/>
-          <w:szCs w:val="20"/>
-        </w:rPr>
-        <w:t>fers to each use case, task, or dependencies—anything that shows on the Board—as a  feature, including defects.</w:t>
-      </w:r>
-      <w:r>
-        <w:rPr>
-          <w:sz w:val="20"/>
-          <w:szCs w:val="20"/>
-        </w:rPr>
-        <w:t xml:space="preserve"> For</w:t>
+        <w:t>Kanban refers to each use case, task, or dependencies—anything that shows on the Board—as a  feature, including defects. For</w:t>
       </w:r>
       <w:r>
         <w:rPr>
@@ -2713,7 +2685,7 @@
 </file>
 
 <file path=customXml/itemProps1.xml><?xml version="1.0" encoding="utf-8"?>
-<ds:datastoreItem xmlns:ds="http://schemas.openxmlformats.org/officeDocument/2006/customXml" ds:itemID="{A6A80479-72CA-CA40-9505-EF47D36884E2}">
+<ds:datastoreItem xmlns:ds="http://schemas.openxmlformats.org/officeDocument/2006/customXml" ds:itemID="{98C89ACD-3D27-834A-8EA2-0E076CA761A5}">
   <ds:schemaRefs>
     <ds:schemaRef ds:uri="http://schemas.openxmlformats.org/officeDocument/2006/bibliography"/>
   </ds:schemaRefs>

</xml_diff>